<commit_message>
FIX: small fixes in test
</commit_message>
<xml_diff>
--- a/reports/YakubaLab03.docx
+++ b/reports/YakubaLab03.docx
@@ -2278,6 +2278,7 @@
           <w:szCs w:val="21"/>
           <w:lang w:val="en-US" w:eastAsia="ru-RU"/>
         </w:rPr>
+        <w:lastRenderedPageBreak/>
         <w:t>    </w:t>
       </w:r>
       <w:r>
@@ -5734,6 +5735,7 @@
           <w:szCs w:val="21"/>
           <w:lang w:val="en-US" w:eastAsia="ru-RU"/>
         </w:rPr>
+        <w:lastRenderedPageBreak/>
         <w:t>    </w:t>
       </w:r>
       <w:r>
@@ -9270,6 +9272,7 @@
           <w:szCs w:val="21"/>
           <w:lang w:val="en-US" w:eastAsia="ru-RU"/>
         </w:rPr>
+        <w:lastRenderedPageBreak/>
         <w:t>    </w:t>
       </w:r>
       <w:r>
@@ -12384,6 +12387,7 @@
           <w:szCs w:val="21"/>
           <w:lang w:val="en-US" w:eastAsia="ru-RU"/>
         </w:rPr>
+        <w:lastRenderedPageBreak/>
         <w:t>        </w:t>
       </w:r>
       <w:r>
@@ -15716,6 +15720,7 @@
           <w:szCs w:val="21"/>
           <w:lang w:val="en-US" w:eastAsia="ru-RU"/>
         </w:rPr>
+        <w:lastRenderedPageBreak/>
         <w:t>}</w:t>
       </w:r>
     </w:p>
@@ -19085,6 +19090,7 @@
           <w:szCs w:val="21"/>
           <w:lang w:val="en-US" w:eastAsia="ru-RU"/>
         </w:rPr>
+        <w:lastRenderedPageBreak/>
         <w:t>            </w:t>
       </w:r>
       <w:r>
@@ -19252,6 +19258,7 @@
         <w:pStyle w:val="1"/>
       </w:pPr>
       <w:r>
+        <w:lastRenderedPageBreak/>
         <w:t>Отчёт по разделу №</w:t>
       </w:r>
       <w:r>
@@ -22115,6 +22122,7 @@
           <w:szCs w:val="21"/>
           <w:lang w:eastAsia="ru-RU"/>
         </w:rPr>
+        <w:lastRenderedPageBreak/>
         <w:t>});</w:t>
       </w:r>
     </w:p>
@@ -25115,6 +25123,7 @@
           <w:szCs w:val="21"/>
           <w:lang w:eastAsia="ru-RU"/>
         </w:rPr>
+        <w:lastRenderedPageBreak/>
         <w:t>    </w:t>
       </w:r>
       <w:r>
@@ -25409,6 +25418,7 @@
         <w:pStyle w:val="2"/>
       </w:pPr>
       <w:r>
+        <w:lastRenderedPageBreak/>
         <w:t xml:space="preserve">Задание </w:t>
       </w:r>
       <w:r>
@@ -28445,6 +28455,7 @@
           <w:szCs w:val="21"/>
           <w:lang w:val="en-US" w:eastAsia="ru-RU"/>
         </w:rPr>
+        <w:lastRenderedPageBreak/>
         <w:t>    </w:t>
       </w:r>
       <w:r>
@@ -32380,6 +32391,7 @@
           <w:szCs w:val="21"/>
           <w:lang w:val="en-US" w:eastAsia="ru-RU"/>
         </w:rPr>
+        <w:lastRenderedPageBreak/>
         <w:t>    </w:t>
       </w:r>
       <w:r>
@@ -35311,6 +35323,7 @@
         <w:pStyle w:val="3"/>
       </w:pPr>
       <w:r>
+        <w:lastRenderedPageBreak/>
         <w:t>Результаты тестирования</w:t>
       </w:r>
     </w:p>
@@ -35420,6 +35433,50 @@
                     <a:xfrm>
                       <a:off x="0" y="0"/>
                       <a:ext cx="2819794" cy="2029108"/>
+                    </a:xfrm>
+                    <a:prstGeom prst="rect">
+                      <a:avLst/>
+                    </a:prstGeom>
+                  </pic:spPr>
+                </pic:pic>
+              </a:graphicData>
+            </a:graphic>
+          </wp:inline>
+        </w:drawing>
+      </w:r>
+    </w:p>
+    <w:p>
+      <w:r>
+        <w:t>Спустя пять минут:</w:t>
+      </w:r>
+    </w:p>
+    <w:p>
+      <w:r>
+        <w:drawing>
+          <wp:inline distT="0" distB="0" distL="0" distR="0" wp14:anchorId="46B916C6" wp14:editId="45AB880A">
+            <wp:extent cx="2572109" cy="590632"/>
+            <wp:effectExtent l="0" t="0" r="0" b="0"/>
+            <wp:docPr id="17" name="Рисунок 17"/>
+            <wp:cNvGraphicFramePr>
+              <a:graphicFrameLocks xmlns:a="http://schemas.openxmlformats.org/drawingml/2006/main" noChangeAspect="1"/>
+            </wp:cNvGraphicFramePr>
+            <a:graphic xmlns:a="http://schemas.openxmlformats.org/drawingml/2006/main">
+              <a:graphicData uri="http://schemas.openxmlformats.org/drawingml/2006/picture">
+                <pic:pic xmlns:pic="http://schemas.openxmlformats.org/drawingml/2006/picture">
+                  <pic:nvPicPr>
+                    <pic:cNvPr id="1" name=""/>
+                    <pic:cNvPicPr/>
+                  </pic:nvPicPr>
+                  <pic:blipFill>
+                    <a:blip r:embed="rId14"/>
+                    <a:stretch>
+                      <a:fillRect/>
+                    </a:stretch>
+                  </pic:blipFill>
+                  <pic:spPr>
+                    <a:xfrm>
+                      <a:off x="0" y="0"/>
+                      <a:ext cx="2572109" cy="590632"/>
                     </a:xfrm>
                     <a:prstGeom prst="rect">
                       <a:avLst/>

</xml_diff>